<commit_message>
Etiquetas y correcion de algunas erratas
</commit_message>
<xml_diff>
--- a/webRallies.docx
+++ b/webRallies.docx
@@ -124,6 +124,7 @@
             </w:tabs>
             <w:rPr>
               <w:noProof/>
+              <w:lang w:eastAsia="es-ES"/>
             </w:rPr>
           </w:pPr>
           <w:r>
@@ -135,7 +136,7 @@
           <w:r>
             <w:fldChar w:fldCharType="separate"/>
           </w:r>
-          <w:hyperlink w:anchor="_Toc97477600" w:history="1">
+          <w:hyperlink w:anchor="_Toc99532229" w:history="1">
             <w:r>
               <w:rPr>
                 <w:rStyle w:val="Hipervnculo"/>
@@ -146,6 +147,7 @@
             <w:r>
               <w:rPr>
                 <w:noProof/>
+                <w:lang w:eastAsia="es-ES"/>
               </w:rPr>
               <w:tab/>
             </w:r>
@@ -175,7 +177,7 @@
                 <w:noProof/>
                 <w:webHidden/>
               </w:rPr>
-              <w:instrText xml:space="preserve"> PAGEREF _Toc97477600 \h </w:instrText>
+              <w:instrText xml:space="preserve"> PAGEREF _Toc99532229 \h </w:instrText>
             </w:r>
             <w:r>
               <w:rPr>
@@ -215,9 +217,10 @@
             </w:tabs>
             <w:rPr>
               <w:noProof/>
+              <w:lang w:eastAsia="es-ES"/>
             </w:rPr>
           </w:pPr>
-          <w:hyperlink w:anchor="_Toc97477601" w:history="1">
+          <w:hyperlink w:anchor="_Toc99532230" w:history="1">
             <w:r>
               <w:rPr>
                 <w:rStyle w:val="Hipervnculo"/>
@@ -228,6 +231,7 @@
             <w:r>
               <w:rPr>
                 <w:noProof/>
+                <w:lang w:eastAsia="es-ES"/>
               </w:rPr>
               <w:tab/>
             </w:r>
@@ -257,7 +261,7 @@
                 <w:noProof/>
                 <w:webHidden/>
               </w:rPr>
-              <w:instrText xml:space="preserve"> PAGEREF _Toc97477601 \h </w:instrText>
+              <w:instrText xml:space="preserve"> PAGEREF _Toc99532230 \h </w:instrText>
             </w:r>
             <w:r>
               <w:rPr>
@@ -297,9 +301,10 @@
             </w:tabs>
             <w:rPr>
               <w:noProof/>
+              <w:lang w:eastAsia="es-ES"/>
             </w:rPr>
           </w:pPr>
-          <w:hyperlink w:anchor="_Toc97477602" w:history="1">
+          <w:hyperlink w:anchor="_Toc99532231" w:history="1">
             <w:r>
               <w:rPr>
                 <w:rStyle w:val="Hipervnculo"/>
@@ -310,6 +315,7 @@
             <w:r>
               <w:rPr>
                 <w:noProof/>
+                <w:lang w:eastAsia="es-ES"/>
               </w:rPr>
               <w:tab/>
             </w:r>
@@ -339,7 +345,7 @@
                 <w:noProof/>
                 <w:webHidden/>
               </w:rPr>
-              <w:instrText xml:space="preserve"> PAGEREF _Toc97477602 \h </w:instrText>
+              <w:instrText xml:space="preserve"> PAGEREF _Toc99532231 \h </w:instrText>
             </w:r>
             <w:r>
               <w:rPr>
@@ -379,9 +385,10 @@
             </w:tabs>
             <w:rPr>
               <w:noProof/>
+              <w:lang w:eastAsia="es-ES"/>
             </w:rPr>
           </w:pPr>
-          <w:hyperlink w:anchor="_Toc97477603" w:history="1">
+          <w:hyperlink w:anchor="_Toc99532232" w:history="1">
             <w:r>
               <w:rPr>
                 <w:rStyle w:val="Hipervnculo"/>
@@ -392,6 +399,7 @@
             <w:r>
               <w:rPr>
                 <w:noProof/>
+                <w:lang w:eastAsia="es-ES"/>
               </w:rPr>
               <w:tab/>
             </w:r>
@@ -421,7 +429,7 @@
                 <w:noProof/>
                 <w:webHidden/>
               </w:rPr>
-              <w:instrText xml:space="preserve"> PAGEREF _Toc97477603 \h </w:instrText>
+              <w:instrText xml:space="preserve"> PAGEREF _Toc99532232 \h </w:instrText>
             </w:r>
             <w:r>
               <w:rPr>
@@ -461,9 +469,10 @@
             </w:tabs>
             <w:rPr>
               <w:noProof/>
+              <w:lang w:eastAsia="es-ES"/>
             </w:rPr>
           </w:pPr>
-          <w:hyperlink w:anchor="_Toc97477604" w:history="1">
+          <w:hyperlink w:anchor="_Toc99532233" w:history="1">
             <w:r>
               <w:rPr>
                 <w:rStyle w:val="Hipervnculo"/>
@@ -474,6 +483,7 @@
             <w:r>
               <w:rPr>
                 <w:noProof/>
+                <w:lang w:eastAsia="es-ES"/>
               </w:rPr>
               <w:tab/>
             </w:r>
@@ -503,7 +513,7 @@
                 <w:noProof/>
                 <w:webHidden/>
               </w:rPr>
-              <w:instrText xml:space="preserve"> PAGEREF _Toc97477604 \h </w:instrText>
+              <w:instrText xml:space="preserve"> PAGEREF _Toc99532233 \h </w:instrText>
             </w:r>
             <w:r>
               <w:rPr>
@@ -543,9 +553,10 @@
             </w:tabs>
             <w:rPr>
               <w:noProof/>
+              <w:lang w:eastAsia="es-ES"/>
             </w:rPr>
           </w:pPr>
-          <w:hyperlink w:anchor="_Toc97477605" w:history="1">
+          <w:hyperlink w:anchor="_Toc99532234" w:history="1">
             <w:r>
               <w:rPr>
                 <w:rStyle w:val="Hipervnculo"/>
@@ -556,6 +567,7 @@
             <w:r>
               <w:rPr>
                 <w:noProof/>
+                <w:lang w:eastAsia="es-ES"/>
               </w:rPr>
               <w:tab/>
             </w:r>
@@ -585,7 +597,7 @@
                 <w:noProof/>
                 <w:webHidden/>
               </w:rPr>
-              <w:instrText xml:space="preserve"> PAGEREF _Toc97477605 \h </w:instrText>
+              <w:instrText xml:space="preserve"> PAGEREF _Toc99532234 \h </w:instrText>
             </w:r>
             <w:r>
               <w:rPr>
@@ -625,9 +637,10 @@
             </w:tabs>
             <w:rPr>
               <w:noProof/>
+              <w:lang w:eastAsia="es-ES"/>
             </w:rPr>
           </w:pPr>
-          <w:hyperlink w:anchor="_Toc97477606" w:history="1">
+          <w:hyperlink w:anchor="_Toc99532235" w:history="1">
             <w:r>
               <w:rPr>
                 <w:rStyle w:val="Hipervnculo"/>
@@ -638,6 +651,7 @@
             <w:r>
               <w:rPr>
                 <w:noProof/>
+                <w:lang w:eastAsia="es-ES"/>
               </w:rPr>
               <w:tab/>
             </w:r>
@@ -667,7 +681,7 @@
                 <w:noProof/>
                 <w:webHidden/>
               </w:rPr>
-              <w:instrText xml:space="preserve"> PAGEREF _Toc97477606 \h </w:instrText>
+              <w:instrText xml:space="preserve"> PAGEREF _Toc99532235 \h </w:instrText>
             </w:r>
             <w:r>
               <w:rPr>
@@ -706,9 +720,10 @@
             </w:tabs>
             <w:rPr>
               <w:noProof/>
+              <w:lang w:eastAsia="es-ES"/>
             </w:rPr>
           </w:pPr>
-          <w:hyperlink w:anchor="_Toc97477607" w:history="1">
+          <w:hyperlink w:anchor="_Toc99532236" w:history="1">
             <w:r>
               <w:rPr>
                 <w:rStyle w:val="Hipervnculo"/>
@@ -735,7 +750,7 @@
                 <w:noProof/>
                 <w:webHidden/>
               </w:rPr>
-              <w:instrText xml:space="preserve"> PAGEREF _Toc97477607 \h </w:instrText>
+              <w:instrText xml:space="preserve"> PAGEREF _Toc99532236 \h </w:instrText>
             </w:r>
             <w:r>
               <w:rPr>
@@ -774,9 +789,10 @@
             </w:tabs>
             <w:rPr>
               <w:noProof/>
+              <w:lang w:eastAsia="es-ES"/>
             </w:rPr>
           </w:pPr>
-          <w:hyperlink w:anchor="_Toc97477608" w:history="1">
+          <w:hyperlink w:anchor="_Toc99532237" w:history="1">
             <w:r>
               <w:rPr>
                 <w:rStyle w:val="Hipervnculo"/>
@@ -803,7 +819,7 @@
                 <w:noProof/>
                 <w:webHidden/>
               </w:rPr>
-              <w:instrText xml:space="preserve"> PAGEREF _Toc97477608 \h </w:instrText>
+              <w:instrText xml:space="preserve"> PAGEREF _Toc99532237 \h </w:instrText>
             </w:r>
             <w:r>
               <w:rPr>
@@ -843,9 +859,10 @@
             </w:tabs>
             <w:rPr>
               <w:noProof/>
+              <w:lang w:eastAsia="es-ES"/>
             </w:rPr>
           </w:pPr>
-          <w:hyperlink w:anchor="_Toc97477609" w:history="1">
+          <w:hyperlink w:anchor="_Toc99532238" w:history="1">
             <w:r>
               <w:rPr>
                 <w:rStyle w:val="Hipervnculo"/>
@@ -856,6 +873,7 @@
             <w:r>
               <w:rPr>
                 <w:noProof/>
+                <w:lang w:eastAsia="es-ES"/>
               </w:rPr>
               <w:tab/>
             </w:r>
@@ -864,7 +882,7 @@
                 <w:rStyle w:val="Hipervnculo"/>
                 <w:noProof/>
               </w:rPr>
-              <w:t>Implantación HTML Y CSS</w:t>
+              <w:t>Implantación HTML, CSS y JavaScript</w:t>
             </w:r>
             <w:r>
               <w:rPr>
@@ -885,7 +903,7 @@
                 <w:noProof/>
                 <w:webHidden/>
               </w:rPr>
-              <w:instrText xml:space="preserve"> PAGEREF _Toc97477609 \h </w:instrText>
+              <w:instrText xml:space="preserve"> PAGEREF _Toc99532238 \h </w:instrText>
             </w:r>
             <w:r>
               <w:rPr>
@@ -905,7 +923,7 @@
                 <w:noProof/>
                 <w:webHidden/>
               </w:rPr>
-              <w:t>22</w:t>
+              <w:t>23</w:t>
             </w:r>
             <w:r>
               <w:rPr>
@@ -924,9 +942,10 @@
             </w:tabs>
             <w:rPr>
               <w:noProof/>
+              <w:lang w:eastAsia="es-ES"/>
             </w:rPr>
           </w:pPr>
-          <w:hyperlink w:anchor="_Toc97477610" w:history="1">
+          <w:hyperlink w:anchor="_Toc99532239" w:history="1">
             <w:r>
               <w:rPr>
                 <w:rStyle w:val="Hipervnculo"/>
@@ -953,7 +972,7 @@
                 <w:noProof/>
                 <w:webHidden/>
               </w:rPr>
-              <w:instrText xml:space="preserve"> PAGEREF _Toc97477610 \h </w:instrText>
+              <w:instrText xml:space="preserve"> PAGEREF _Toc99532239 \h </w:instrText>
             </w:r>
             <w:r>
               <w:rPr>
@@ -973,7 +992,7 @@
                 <w:noProof/>
                 <w:webHidden/>
               </w:rPr>
-              <w:t>22</w:t>
+              <w:t>23</w:t>
             </w:r>
             <w:r>
               <w:rPr>
@@ -1011,7 +1030,7 @@
           <w:numId w:val="2"/>
         </w:numPr>
       </w:pPr>
-      <w:bookmarkStart w:id="0" w:name="_Toc97477600"/>
+      <w:bookmarkStart w:id="0" w:name="_Toc99532229"/>
       <w:r>
         <w:lastRenderedPageBreak/>
         <w:t>Descripción del proyecto</w:t>
@@ -1164,7 +1183,15 @@
         <w:t xml:space="preserve">: documentación del diseño, en la </w:t>
       </w:r>
       <w:r>
-        <w:t>que se detallará diferentes aspectos de como se estructurará la página web… y diferentes apartados que se seguirán añadiendo a medida que se avance en el proyecto.</w:t>
+        <w:t xml:space="preserve">que se detallará diferentes aspectos de </w:t>
+      </w:r>
+      <w:proofErr w:type="spellStart"/>
+      <w:r>
+        <w:t>como</w:t>
+      </w:r>
+      <w:proofErr w:type="spellEnd"/>
+      <w:r>
+        <w:t xml:space="preserve"> se estructurará la página web… y diferentes apartados que se seguirán añadiendo a medida que se avance en el proyecto.</w:t>
       </w:r>
     </w:p>
     <w:p>
@@ -1180,7 +1207,7 @@
           <w:numId w:val="2"/>
         </w:numPr>
       </w:pPr>
-      <w:bookmarkStart w:id="1" w:name="_Toc97477601"/>
+      <w:bookmarkStart w:id="1" w:name="_Toc99532230"/>
       <w:r>
         <w:lastRenderedPageBreak/>
         <w:t xml:space="preserve">Documentación </w:t>
@@ -1199,7 +1226,7 @@
           <w:numId w:val="2"/>
         </w:numPr>
       </w:pPr>
-      <w:bookmarkStart w:id="2" w:name="_Toc97477602"/>
+      <w:bookmarkStart w:id="2" w:name="_Toc99532231"/>
       <w:r>
         <w:t>Inventario de contenido</w:t>
       </w:r>
@@ -1209,7 +1236,15 @@
     <w:p>
       <w:r>
         <w:tab/>
-        <w:t xml:space="preserve">La estructura de la página web se centra en una página principal, en la que aparecerán las últimas noticias y en la parte superior un menú con el que se podrá acceder a las demás categorías de la web (véase posteriormente el wireframe para más información del esqueleto de la página). </w:t>
+        <w:t xml:space="preserve">La estructura de la página web se centra en una página principal, en la que aparecerán las últimas noticias y en la parte superior un menú con el que se podrá acceder a las demás categorías de la web (véase posteriormente el </w:t>
+      </w:r>
+      <w:proofErr w:type="spellStart"/>
+      <w:r>
+        <w:t>wireframe</w:t>
+      </w:r>
+      <w:proofErr w:type="spellEnd"/>
+      <w:r>
+        <w:t xml:space="preserve"> para más información del esqueleto de la página). </w:t>
       </w:r>
       <w:r>
         <w:t xml:space="preserve">La estructura se puede ver mejor en este inventario de contenido: </w:t>
@@ -1385,7 +1420,7 @@
           <w:numId w:val="2"/>
         </w:numPr>
       </w:pPr>
-      <w:bookmarkStart w:id="3" w:name="_Toc97477603"/>
+      <w:bookmarkStart w:id="3" w:name="_Toc99532232"/>
       <w:r>
         <w:lastRenderedPageBreak/>
         <w:t>A</w:t>
@@ -1471,7 +1506,7 @@
           <w:numId w:val="2"/>
         </w:numPr>
       </w:pPr>
-      <w:bookmarkStart w:id="4" w:name="_Toc97477604"/>
+      <w:bookmarkStart w:id="4" w:name="_Toc99532233"/>
       <w:r>
         <w:lastRenderedPageBreak/>
         <w:t>Diagrama de casos de uso</w:t>
@@ -4358,7 +4393,7 @@
           <w:numId w:val="2"/>
         </w:numPr>
       </w:pPr>
-      <w:bookmarkStart w:id="5" w:name="_Toc97477605"/>
+      <w:bookmarkStart w:id="5" w:name="_Toc99532234"/>
       <w:r>
         <w:lastRenderedPageBreak/>
         <w:t>Mapa Web</w:t>
@@ -4455,7 +4490,7 @@
         <w:lastRenderedPageBreak/>
         <w:t xml:space="preserve"> </w:t>
       </w:r>
-      <w:bookmarkStart w:id="6" w:name="_Toc97477606"/>
+      <w:bookmarkStart w:id="6" w:name="_Toc99532235"/>
       <w:r>
         <w:t>Prototipo Manual</w:t>
       </w:r>
@@ -4530,11 +4565,16 @@
         <w:lastRenderedPageBreak/>
         <w:tab/>
       </w:r>
-      <w:bookmarkStart w:id="7" w:name="_Toc97477607"/>
-      <w:r>
-        <w:t>2.6 Wireframe</w:t>
+      <w:bookmarkStart w:id="7" w:name="_Toc99532236"/>
+      <w:r>
+        <w:t xml:space="preserve">2.6 </w:t>
+      </w:r>
+      <w:proofErr w:type="spellStart"/>
+      <w:r>
+        <w:t>Wireframe</w:t>
       </w:r>
       <w:bookmarkEnd w:id="7"/>
+      <w:proofErr w:type="spellEnd"/>
     </w:p>
     <w:p/>
     <w:p>
@@ -4587,7 +4627,15 @@
         <w:jc w:val="center"/>
       </w:pPr>
       <w:r>
-        <w:t>Figura 6: Wireframe de la página principal</w:t>
+        <w:t xml:space="preserve">Figura 6: </w:t>
+      </w:r>
+      <w:proofErr w:type="spellStart"/>
+      <w:r>
+        <w:t>Wireframe</w:t>
+      </w:r>
+      <w:proofErr w:type="spellEnd"/>
+      <w:r>
+        <w:t xml:space="preserve"> de la página principal</w:t>
       </w:r>
     </w:p>
     <w:p>
@@ -4645,7 +4693,15 @@
         <w:jc w:val="center"/>
       </w:pPr>
       <w:r>
-        <w:t>Figura 7: Wireframe de la ventana palmarés</w:t>
+        <w:t xml:space="preserve">Figura 7: </w:t>
+      </w:r>
+      <w:proofErr w:type="spellStart"/>
+      <w:r>
+        <w:t>Wireframe</w:t>
+      </w:r>
+      <w:proofErr w:type="spellEnd"/>
+      <w:r>
+        <w:t xml:space="preserve"> de la ventana palmarés</w:t>
       </w:r>
     </w:p>
     <w:p>
@@ -4704,7 +4760,15 @@
         <w:jc w:val="center"/>
       </w:pPr>
       <w:r>
-        <w:t>Figura 8: Wireframe de la ventana donde se explica el palmarés de un piloto o entidad</w:t>
+        <w:t xml:space="preserve">Figura 8: </w:t>
+      </w:r>
+      <w:proofErr w:type="spellStart"/>
+      <w:r>
+        <w:t>Wireframe</w:t>
+      </w:r>
+      <w:proofErr w:type="spellEnd"/>
+      <w:r>
+        <w:t xml:space="preserve"> de la ventana donde se explica el palmarés de un piloto o entidad</w:t>
       </w:r>
     </w:p>
     <w:p>
@@ -4762,7 +4826,15 @@
         <w:jc w:val="center"/>
       </w:pPr>
       <w:r>
-        <w:t>Figura 9:  Wireframe de la ventana Automóviles</w:t>
+        <w:t xml:space="preserve">Figura 9:  </w:t>
+      </w:r>
+      <w:proofErr w:type="spellStart"/>
+      <w:r>
+        <w:t>Wireframe</w:t>
+      </w:r>
+      <w:proofErr w:type="spellEnd"/>
+      <w:r>
+        <w:t xml:space="preserve"> de la ventana Automóviles</w:t>
       </w:r>
     </w:p>
     <w:p>
@@ -4821,7 +4893,15 @@
         <w:jc w:val="center"/>
       </w:pPr>
       <w:r>
-        <w:t>Figura 10: Wireframe de la ventana Tramo</w:t>
+        <w:t xml:space="preserve">Figura 10: </w:t>
+      </w:r>
+      <w:proofErr w:type="spellStart"/>
+      <w:r>
+        <w:t>Wireframe</w:t>
+      </w:r>
+      <w:proofErr w:type="spellEnd"/>
+      <w:r>
+        <w:t xml:space="preserve"> de la ventana Tramo</w:t>
       </w:r>
     </w:p>
     <w:p>
@@ -4874,7 +4954,15 @@
         <w:jc w:val="center"/>
       </w:pPr>
       <w:r>
-        <w:t>Figura 11: Wireframe de la ventana Tramos</w:t>
+        <w:t xml:space="preserve">Figura 11: </w:t>
+      </w:r>
+      <w:proofErr w:type="spellStart"/>
+      <w:r>
+        <w:t>Wireframe</w:t>
+      </w:r>
+      <w:proofErr w:type="spellEnd"/>
+      <w:r>
+        <w:t xml:space="preserve"> de la ventana Tramos</w:t>
       </w:r>
     </w:p>
     <w:p>
@@ -4933,7 +5021,15 @@
         <w:jc w:val="center"/>
       </w:pPr>
       <w:r>
-        <w:t>Figura 12: Wireframe de la ventana Contacto</w:t>
+        <w:t xml:space="preserve">Figura 12: </w:t>
+      </w:r>
+      <w:proofErr w:type="spellStart"/>
+      <w:r>
+        <w:t>Wireframe</w:t>
+      </w:r>
+      <w:proofErr w:type="spellEnd"/>
+      <w:r>
+        <w:t xml:space="preserve"> de la ventana Contacto</w:t>
       </w:r>
     </w:p>
     <w:p>
@@ -4991,7 +5087,15 @@
         <w:jc w:val="center"/>
       </w:pPr>
       <w:r>
-        <w:t>Figura 13: Wireframe de la ventana Últimos resultados</w:t>
+        <w:t xml:space="preserve">Figura 13: </w:t>
+      </w:r>
+      <w:proofErr w:type="spellStart"/>
+      <w:r>
+        <w:t>Wireframe</w:t>
+      </w:r>
+      <w:proofErr w:type="spellEnd"/>
+      <w:r>
+        <w:t xml:space="preserve"> de la ventana Últimos resultados</w:t>
       </w:r>
     </w:p>
     <w:p>
@@ -5050,7 +5154,15 @@
         <w:jc w:val="center"/>
       </w:pPr>
       <w:r>
-        <w:t>Figura 14: Wireframe de la ventana Competición</w:t>
+        <w:t xml:space="preserve">Figura 14: </w:t>
+      </w:r>
+      <w:proofErr w:type="spellStart"/>
+      <w:r>
+        <w:t>Wireframe</w:t>
+      </w:r>
+      <w:proofErr w:type="spellEnd"/>
+      <w:r>
+        <w:t xml:space="preserve"> de la ventana Competición</w:t>
       </w:r>
     </w:p>
     <w:p>
@@ -5108,7 +5220,15 @@
         <w:jc w:val="center"/>
       </w:pPr>
       <w:r>
-        <w:t>Figura 15: Wireframe de la ventana Competiciones</w:t>
+        <w:t xml:space="preserve">Figura 15: </w:t>
+      </w:r>
+      <w:proofErr w:type="spellStart"/>
+      <w:r>
+        <w:t>Wireframe</w:t>
+      </w:r>
+      <w:proofErr w:type="spellEnd"/>
+      <w:r>
+        <w:t xml:space="preserve"> de la ventana Competiciones</w:t>
       </w:r>
     </w:p>
     <w:p>
@@ -5162,7 +5282,15 @@
         <w:jc w:val="center"/>
       </w:pPr>
       <w:r>
-        <w:t>Figura 16: Wireframe de la ventana Noticia</w:t>
+        <w:t xml:space="preserve">Figura 16: </w:t>
+      </w:r>
+      <w:proofErr w:type="spellStart"/>
+      <w:r>
+        <w:t>Wireframe</w:t>
+      </w:r>
+      <w:proofErr w:type="spellEnd"/>
+      <w:r>
+        <w:t xml:space="preserve"> de la ventana Noticia</w:t>
       </w:r>
     </w:p>
     <w:p>
@@ -5220,7 +5348,15 @@
         <w:jc w:val="center"/>
       </w:pPr>
       <w:r>
-        <w:t>Figura 17: Wireframe de la ventana Información</w:t>
+        <w:t xml:space="preserve">Figura 17: </w:t>
+      </w:r>
+      <w:proofErr w:type="spellStart"/>
+      <w:r>
+        <w:t>Wireframe</w:t>
+      </w:r>
+      <w:proofErr w:type="spellEnd"/>
+      <w:r>
+        <w:t xml:space="preserve"> de la ventana Información</w:t>
       </w:r>
     </w:p>
     <w:p>
@@ -5274,7 +5410,15 @@
         <w:jc w:val="center"/>
       </w:pPr>
       <w:r>
-        <w:t>Figura 18: Wireframe de la ventana Noticias</w:t>
+        <w:t xml:space="preserve">Figura 18: </w:t>
+      </w:r>
+      <w:proofErr w:type="spellStart"/>
+      <w:r>
+        <w:t>Wireframe</w:t>
+      </w:r>
+      <w:proofErr w:type="spellEnd"/>
+      <w:r>
+        <w:t xml:space="preserve"> de la ventana Noticias</w:t>
       </w:r>
     </w:p>
     <w:p>
@@ -5315,7 +5459,7 @@
         <w:lastRenderedPageBreak/>
         <w:tab/>
       </w:r>
-      <w:bookmarkStart w:id="8" w:name="_Toc97477608"/>
+      <w:bookmarkStart w:id="8" w:name="_Toc99532237"/>
       <w:r>
         <w:t>2.</w:t>
       </w:r>
@@ -5334,7 +5478,15 @@
         <w:t xml:space="preserve">La estructura del proyecto se divide en carpetas que corresponden a cada apartado del menú. En cada una de ellas </w:t>
       </w:r>
       <w:r>
-        <w:t>aparecen las páginas html y las imágenes que utilizan. A continuación, se muestran captura de la organización de cada carpeta:</w:t>
+        <w:t xml:space="preserve">aparecen las páginas </w:t>
+      </w:r>
+      <w:proofErr w:type="spellStart"/>
+      <w:r>
+        <w:t>html</w:t>
+      </w:r>
+      <w:proofErr w:type="spellEnd"/>
+      <w:r>
+        <w:t xml:space="preserve"> y las imágenes que utilizan. A continuación, se muestran captura de la organización de cada carpeta:</w:t>
       </w:r>
     </w:p>
     <w:p/>
@@ -5474,6 +5626,9 @@
         <w:jc w:val="center"/>
       </w:pPr>
       <w:r>
+        <w:rPr>
+          <w:noProof/>
+        </w:rPr>
         <w:drawing>
           <wp:inline distT="0" distB="0" distL="0" distR="0" wp14:anchorId="694ED9C5" wp14:editId="1105571A">
             <wp:extent cx="3223539" cy="1463167"/>
@@ -5610,6 +5765,9 @@
         <w:jc w:val="center"/>
       </w:pPr>
       <w:r>
+        <w:rPr>
+          <w:noProof/>
+        </w:rPr>
         <w:lastRenderedPageBreak/>
         <w:drawing>
           <wp:inline distT="0" distB="0" distL="0" distR="0" wp14:anchorId="2F4DAD2B" wp14:editId="51F90464">
@@ -5675,6 +5833,9 @@
         <w:jc w:val="center"/>
       </w:pPr>
       <w:r>
+        <w:rPr>
+          <w:noProof/>
+        </w:rPr>
         <w:drawing>
           <wp:inline distT="0" distB="0" distL="0" distR="0" wp14:anchorId="51344756" wp14:editId="5DA17CC5">
             <wp:extent cx="3238781" cy="617273"/>
@@ -5734,6 +5895,9 @@
         <w:jc w:val="center"/>
       </w:pPr>
       <w:r>
+        <w:rPr>
+          <w:noProof/>
+        </w:rPr>
         <w:drawing>
           <wp:inline distT="0" distB="0" distL="0" distR="0" wp14:anchorId="59A48A58" wp14:editId="185C29DD">
             <wp:extent cx="3284505" cy="1882303"/>
@@ -5784,6 +5948,9 @@
         <w:jc w:val="center"/>
       </w:pPr>
       <w:r>
+        <w:rPr>
+          <w:noProof/>
+        </w:rPr>
         <w:lastRenderedPageBreak/>
         <w:drawing>
           <wp:inline distT="0" distB="0" distL="0" distR="0" wp14:anchorId="5FDFDC4B" wp14:editId="2A132148">
@@ -5835,6 +6002,9 @@
         <w:jc w:val="center"/>
       </w:pPr>
       <w:r>
+        <w:rPr>
+          <w:noProof/>
+        </w:rPr>
         <w:drawing>
           <wp:inline distT="0" distB="0" distL="0" distR="0" wp14:anchorId="72A63A33" wp14:editId="6E13B501">
             <wp:extent cx="3215919" cy="2103302"/>
@@ -5885,6 +6055,9 @@
         <w:jc w:val="center"/>
       </w:pPr>
       <w:r>
+        <w:rPr>
+          <w:noProof/>
+        </w:rPr>
         <w:drawing>
           <wp:inline distT="0" distB="0" distL="0" distR="0" wp14:anchorId="4EACC3C6" wp14:editId="54DF72CC">
             <wp:extent cx="3254022" cy="1044030"/>
@@ -5935,6 +6108,9 @@
         <w:jc w:val="center"/>
       </w:pPr>
       <w:r>
+        <w:rPr>
+          <w:noProof/>
+        </w:rPr>
         <w:drawing>
           <wp:inline distT="0" distB="0" distL="0" distR="0" wp14:anchorId="0AA91A6F" wp14:editId="1467D49E">
             <wp:extent cx="3223539" cy="388654"/>
@@ -5985,6 +6161,9 @@
         <w:jc w:val="center"/>
       </w:pPr>
       <w:r>
+        <w:rPr>
+          <w:noProof/>
+        </w:rPr>
         <w:drawing>
           <wp:inline distT="0" distB="0" distL="0" distR="0" wp14:anchorId="3FF66D17" wp14:editId="6BC3D828">
             <wp:extent cx="3246401" cy="1257409"/>
@@ -6035,6 +6214,9 @@
         <w:jc w:val="center"/>
       </w:pPr>
       <w:r>
+        <w:rPr>
+          <w:noProof/>
+        </w:rPr>
         <w:lastRenderedPageBreak/>
         <w:drawing>
           <wp:inline distT="0" distB="0" distL="0" distR="0" wp14:anchorId="49C5D137" wp14:editId="44F80C9D">
@@ -6078,8 +6260,13 @@
         <w:jc w:val="center"/>
       </w:pPr>
       <w:r>
-        <w:t>Figura 31: Estructura de ficheros carpeta Automoviles</w:t>
-      </w:r>
+        <w:t xml:space="preserve">Figura 31: Estructura de ficheros carpeta </w:t>
+      </w:r>
+      <w:proofErr w:type="spellStart"/>
+      <w:r>
+        <w:t>Automoviles</w:t>
+      </w:r>
+      <w:proofErr w:type="spellEnd"/>
     </w:p>
     <w:p>
       <w:r>
@@ -6094,13 +6281,19 @@
           <w:numId w:val="2"/>
         </w:numPr>
       </w:pPr>
-      <w:bookmarkStart w:id="9" w:name="_Toc97477609"/>
+      <w:bookmarkStart w:id="9" w:name="_Toc99532238"/>
       <w:r>
         <w:lastRenderedPageBreak/>
         <w:t>Implantación HTML</w:t>
       </w:r>
       <w:r>
-        <w:t xml:space="preserve"> Y CSS</w:t>
+        <w:t>,</w:t>
+      </w:r>
+      <w:r>
+        <w:t xml:space="preserve"> CSS</w:t>
+      </w:r>
+      <w:r>
+        <w:t xml:space="preserve"> y JavaScript</w:t>
       </w:r>
       <w:bookmarkEnd w:id="9"/>
     </w:p>
@@ -6149,7 +6342,16 @@
         <w:t>Los mapas de etiquetas</w:t>
       </w:r>
       <w:r>
-        <w:t xml:space="preserve"> resultados de la implementación en HTML y CSS</w:t>
+        <w:t xml:space="preserve"> resultados de la implementación en HTML</w:t>
+      </w:r>
+      <w:r>
+        <w:t>,</w:t>
+      </w:r>
+      <w:r>
+        <w:t xml:space="preserve"> CSS</w:t>
+      </w:r>
+      <w:r>
+        <w:t xml:space="preserve"> y JavaScript</w:t>
       </w:r>
       <w:r>
         <w:t xml:space="preserve"> se mostrarán en el próximo apartado.</w:t>
@@ -6163,7 +6365,7 @@
       <w:r>
         <w:tab/>
       </w:r>
-      <w:bookmarkStart w:id="10" w:name="_Toc97477610"/>
+      <w:bookmarkStart w:id="10" w:name="_Toc99532239"/>
       <w:r>
         <w:t>3.</w:t>
       </w:r>
@@ -6188,11 +6390,12 @@
         <w:rPr>
           <w:noProof/>
         </w:rPr>
+        <w:lastRenderedPageBreak/>
         <w:drawing>
-          <wp:inline distT="0" distB="0" distL="0" distR="0" wp14:anchorId="35457171" wp14:editId="2A30F942">
-            <wp:extent cx="3657600" cy="5010150"/>
-            <wp:effectExtent l="0" t="0" r="0" b="0"/>
-            <wp:docPr id="39" name="Imagen 39" descr="Diagrama&#10;&#10;Descripción generada automáticamente con confianza media"/>
+          <wp:inline distT="0" distB="0" distL="0" distR="0" wp14:anchorId="5A0BD251" wp14:editId="4C3670AF">
+            <wp:extent cx="4221480" cy="8368856"/>
+            <wp:effectExtent l="0" t="0" r="7620" b="0"/>
+            <wp:docPr id="6" name="Imagen 6"/>
             <wp:cNvGraphicFramePr>
               <a:graphicFrameLocks xmlns:a="http://schemas.openxmlformats.org/drawingml/2006/main" noChangeAspect="1"/>
             </wp:cNvGraphicFramePr>
@@ -6200,36 +6403,29 @@
               <a:graphicData uri="http://schemas.openxmlformats.org/drawingml/2006/picture">
                 <pic:pic xmlns:pic="http://schemas.openxmlformats.org/drawingml/2006/picture">
                   <pic:nvPicPr>
-                    <pic:cNvPr id="39" name="Imagen 39" descr="Diagrama&#10;&#10;Descripción generada automáticamente con confianza media"/>
-                    <pic:cNvPicPr>
-                      <a:picLocks noChangeAspect="1" noChangeArrowheads="1"/>
-                    </pic:cNvPicPr>
+                    <pic:cNvPr id="6" name="Imagen 6"/>
+                    <pic:cNvPicPr/>
                   </pic:nvPicPr>
                   <pic:blipFill>
-                    <a:blip r:embed="rId39">
+                    <a:blip r:embed="rId39" cstate="print">
                       <a:extLst>
                         <a:ext uri="{28A0092B-C50C-407E-A947-70E740481C1C}">
                           <a14:useLocalDpi xmlns:a14="http://schemas.microsoft.com/office/drawing/2010/main" val="0"/>
                         </a:ext>
                       </a:extLst>
                     </a:blip>
-                    <a:srcRect/>
                     <a:stretch>
                       <a:fillRect/>
                     </a:stretch>
                   </pic:blipFill>
-                  <pic:spPr bwMode="auto">
+                  <pic:spPr>
                     <a:xfrm>
                       <a:off x="0" y="0"/>
-                      <a:ext cx="3657600" cy="5010150"/>
+                      <a:ext cx="4233663" cy="8393008"/>
                     </a:xfrm>
                     <a:prstGeom prst="rect">
                       <a:avLst/>
                     </a:prstGeom>
-                    <a:noFill/>
-                    <a:ln>
-                      <a:noFill/>
-                    </a:ln>
                   </pic:spPr>
                 </pic:pic>
               </a:graphicData>
@@ -6282,10 +6478,10 @@
           <w:noProof/>
         </w:rPr>
         <w:drawing>
-          <wp:inline distT="0" distB="0" distL="0" distR="0" wp14:anchorId="4636115A" wp14:editId="285879BD">
-            <wp:extent cx="3657600" cy="5010150"/>
-            <wp:effectExtent l="0" t="0" r="0" b="0"/>
-            <wp:docPr id="41" name="Imagen 41" descr="Diagrama&#10;&#10;Descripción generada automáticamente con confianza media"/>
+          <wp:inline distT="0" distB="0" distL="0" distR="0" wp14:anchorId="5DC831E1" wp14:editId="5F9084B2">
+            <wp:extent cx="3634119" cy="7437120"/>
+            <wp:effectExtent l="0" t="0" r="4445" b="0"/>
+            <wp:docPr id="7" name="Imagen 7" descr="Interfaz de usuario gráfica&#10;&#10;Descripción generada automáticamente"/>
             <wp:cNvGraphicFramePr>
               <a:graphicFrameLocks xmlns:a="http://schemas.openxmlformats.org/drawingml/2006/main" noChangeAspect="1"/>
             </wp:cNvGraphicFramePr>
@@ -6293,36 +6489,29 @@
               <a:graphicData uri="http://schemas.openxmlformats.org/drawingml/2006/picture">
                 <pic:pic xmlns:pic="http://schemas.openxmlformats.org/drawingml/2006/picture">
                   <pic:nvPicPr>
-                    <pic:cNvPr id="41" name="Imagen 41" descr="Diagrama&#10;&#10;Descripción generada automáticamente con confianza media"/>
-                    <pic:cNvPicPr>
-                      <a:picLocks noChangeAspect="1" noChangeArrowheads="1"/>
-                    </pic:cNvPicPr>
+                    <pic:cNvPr id="7" name="Imagen 7" descr="Interfaz de usuario gráfica&#10;&#10;Descripción generada automáticamente"/>
+                    <pic:cNvPicPr/>
                   </pic:nvPicPr>
                   <pic:blipFill>
-                    <a:blip r:embed="rId40">
+                    <a:blip r:embed="rId40" cstate="print">
                       <a:extLst>
                         <a:ext uri="{28A0092B-C50C-407E-A947-70E740481C1C}">
                           <a14:useLocalDpi xmlns:a14="http://schemas.microsoft.com/office/drawing/2010/main" val="0"/>
                         </a:ext>
                       </a:extLst>
                     </a:blip>
-                    <a:srcRect/>
                     <a:stretch>
                       <a:fillRect/>
                     </a:stretch>
                   </pic:blipFill>
-                  <pic:spPr bwMode="auto">
+                  <pic:spPr>
                     <a:xfrm>
                       <a:off x="0" y="0"/>
-                      <a:ext cx="3657600" cy="5010150"/>
+                      <a:ext cx="3640769" cy="7450729"/>
                     </a:xfrm>
                     <a:prstGeom prst="rect">
                       <a:avLst/>
                     </a:prstGeom>
-                    <a:noFill/>
-                    <a:ln>
-                      <a:noFill/>
-                    </a:ln>
                   </pic:spPr>
                 </pic:pic>
               </a:graphicData>
@@ -6361,10 +6550,10 @@
         </w:rPr>
         <w:lastRenderedPageBreak/>
         <w:drawing>
-          <wp:inline distT="0" distB="0" distL="0" distR="0" wp14:anchorId="647A4E68" wp14:editId="12194D5F">
-            <wp:extent cx="3705225" cy="6143625"/>
-            <wp:effectExtent l="0" t="0" r="9525" b="9525"/>
-            <wp:docPr id="42" name="Imagen 42" descr="Imagen que contiene Tabla&#10;&#10;Descripción generada automáticamente"/>
+          <wp:inline distT="0" distB="0" distL="0" distR="0" wp14:anchorId="07C1346E" wp14:editId="0338313A">
+            <wp:extent cx="3553342" cy="8122920"/>
+            <wp:effectExtent l="0" t="0" r="9525" b="0"/>
+            <wp:docPr id="11" name="Imagen 11"/>
             <wp:cNvGraphicFramePr>
               <a:graphicFrameLocks xmlns:a="http://schemas.openxmlformats.org/drawingml/2006/main" noChangeAspect="1"/>
             </wp:cNvGraphicFramePr>
@@ -6372,36 +6561,29 @@
               <a:graphicData uri="http://schemas.openxmlformats.org/drawingml/2006/picture">
                 <pic:pic xmlns:pic="http://schemas.openxmlformats.org/drawingml/2006/picture">
                   <pic:nvPicPr>
-                    <pic:cNvPr id="42" name="Imagen 42" descr="Imagen que contiene Tabla&#10;&#10;Descripción generada automáticamente"/>
-                    <pic:cNvPicPr>
-                      <a:picLocks noChangeAspect="1" noChangeArrowheads="1"/>
-                    </pic:cNvPicPr>
+                    <pic:cNvPr id="11" name="Imagen 11"/>
+                    <pic:cNvPicPr/>
                   </pic:nvPicPr>
                   <pic:blipFill>
-                    <a:blip r:embed="rId41">
+                    <a:blip r:embed="rId41" cstate="print">
                       <a:extLst>
                         <a:ext uri="{28A0092B-C50C-407E-A947-70E740481C1C}">
                           <a14:useLocalDpi xmlns:a14="http://schemas.microsoft.com/office/drawing/2010/main" val="0"/>
                         </a:ext>
                       </a:extLst>
                     </a:blip>
-                    <a:srcRect/>
                     <a:stretch>
                       <a:fillRect/>
                     </a:stretch>
                   </pic:blipFill>
-                  <pic:spPr bwMode="auto">
+                  <pic:spPr>
                     <a:xfrm>
                       <a:off x="0" y="0"/>
-                      <a:ext cx="3705225" cy="6143625"/>
+                      <a:ext cx="3555862" cy="8128682"/>
                     </a:xfrm>
                     <a:prstGeom prst="rect">
                       <a:avLst/>
                     </a:prstGeom>
-                    <a:noFill/>
-                    <a:ln>
-                      <a:noFill/>
-                    </a:ln>
                   </pic:spPr>
                 </pic:pic>
               </a:graphicData>
@@ -6437,10 +6619,10 @@
         </w:rPr>
         <w:lastRenderedPageBreak/>
         <w:drawing>
-          <wp:inline distT="0" distB="0" distL="0" distR="0" wp14:anchorId="2FECD5F9" wp14:editId="76B587F1">
-            <wp:extent cx="3657600" cy="5362575"/>
-            <wp:effectExtent l="0" t="0" r="0" b="9525"/>
-            <wp:docPr id="43" name="Imagen 43" descr="Escala de tiempo&#10;&#10;Descripción generada automáticamente"/>
+          <wp:inline distT="0" distB="0" distL="0" distR="0" wp14:anchorId="02B5295F" wp14:editId="584CA06E">
+            <wp:extent cx="3566160" cy="8217954"/>
+            <wp:effectExtent l="0" t="0" r="0" b="0"/>
+            <wp:docPr id="12" name="Imagen 12"/>
             <wp:cNvGraphicFramePr>
               <a:graphicFrameLocks xmlns:a="http://schemas.openxmlformats.org/drawingml/2006/main" noChangeAspect="1"/>
             </wp:cNvGraphicFramePr>
@@ -6448,36 +6630,29 @@
               <a:graphicData uri="http://schemas.openxmlformats.org/drawingml/2006/picture">
                 <pic:pic xmlns:pic="http://schemas.openxmlformats.org/drawingml/2006/picture">
                   <pic:nvPicPr>
-                    <pic:cNvPr id="43" name="Imagen 43" descr="Escala de tiempo&#10;&#10;Descripción generada automáticamente"/>
-                    <pic:cNvPicPr>
-                      <a:picLocks noChangeAspect="1" noChangeArrowheads="1"/>
-                    </pic:cNvPicPr>
+                    <pic:cNvPr id="12" name="Imagen 12"/>
+                    <pic:cNvPicPr/>
                   </pic:nvPicPr>
                   <pic:blipFill>
-                    <a:blip r:embed="rId42">
+                    <a:blip r:embed="rId42" cstate="print">
                       <a:extLst>
                         <a:ext uri="{28A0092B-C50C-407E-A947-70E740481C1C}">
                           <a14:useLocalDpi xmlns:a14="http://schemas.microsoft.com/office/drawing/2010/main" val="0"/>
                         </a:ext>
                       </a:extLst>
                     </a:blip>
-                    <a:srcRect/>
                     <a:stretch>
                       <a:fillRect/>
                     </a:stretch>
                   </pic:blipFill>
-                  <pic:spPr bwMode="auto">
+                  <pic:spPr>
                     <a:xfrm>
                       <a:off x="0" y="0"/>
-                      <a:ext cx="3657600" cy="5362575"/>
+                      <a:ext cx="3567111" cy="8220146"/>
                     </a:xfrm>
                     <a:prstGeom prst="rect">
                       <a:avLst/>
                     </a:prstGeom>
-                    <a:noFill/>
-                    <a:ln>
-                      <a:noFill/>
-                    </a:ln>
                   </pic:spPr>
                 </pic:pic>
               </a:graphicData>
@@ -6510,10 +6685,10 @@
         </w:rPr>
         <w:lastRenderedPageBreak/>
         <w:drawing>
-          <wp:inline distT="0" distB="0" distL="0" distR="0" wp14:anchorId="22FE887A" wp14:editId="50EDC702">
-            <wp:extent cx="3657600" cy="5010150"/>
-            <wp:effectExtent l="0" t="0" r="0" b="0"/>
-            <wp:docPr id="44" name="Imagen 44" descr="Diagrama&#10;&#10;Descripción generada automáticamente con confianza media"/>
+          <wp:inline distT="0" distB="0" distL="0" distR="0" wp14:anchorId="4797805A" wp14:editId="277FE5A2">
+            <wp:extent cx="3642360" cy="8393551"/>
+            <wp:effectExtent l="0" t="0" r="0" b="7620"/>
+            <wp:docPr id="13" name="Imagen 13"/>
             <wp:cNvGraphicFramePr>
               <a:graphicFrameLocks xmlns:a="http://schemas.openxmlformats.org/drawingml/2006/main" noChangeAspect="1"/>
             </wp:cNvGraphicFramePr>
@@ -6521,36 +6696,29 @@
               <a:graphicData uri="http://schemas.openxmlformats.org/drawingml/2006/picture">
                 <pic:pic xmlns:pic="http://schemas.openxmlformats.org/drawingml/2006/picture">
                   <pic:nvPicPr>
-                    <pic:cNvPr id="44" name="Imagen 44" descr="Diagrama&#10;&#10;Descripción generada automáticamente con confianza media"/>
-                    <pic:cNvPicPr>
-                      <a:picLocks noChangeAspect="1" noChangeArrowheads="1"/>
-                    </pic:cNvPicPr>
+                    <pic:cNvPr id="13" name="Imagen 13"/>
+                    <pic:cNvPicPr/>
                   </pic:nvPicPr>
                   <pic:blipFill>
-                    <a:blip r:embed="rId43">
+                    <a:blip r:embed="rId43" cstate="print">
                       <a:extLst>
                         <a:ext uri="{28A0092B-C50C-407E-A947-70E740481C1C}">
                           <a14:useLocalDpi xmlns:a14="http://schemas.microsoft.com/office/drawing/2010/main" val="0"/>
                         </a:ext>
                       </a:extLst>
                     </a:blip>
-                    <a:srcRect/>
                     <a:stretch>
                       <a:fillRect/>
                     </a:stretch>
                   </pic:blipFill>
-                  <pic:spPr bwMode="auto">
+                  <pic:spPr>
                     <a:xfrm>
                       <a:off x="0" y="0"/>
-                      <a:ext cx="3657600" cy="5010150"/>
+                      <a:ext cx="3643040" cy="8395118"/>
                     </a:xfrm>
                     <a:prstGeom prst="rect">
                       <a:avLst/>
                     </a:prstGeom>
-                    <a:noFill/>
-                    <a:ln>
-                      <a:noFill/>
-                    </a:ln>
                   </pic:spPr>
                 </pic:pic>
               </a:graphicData>
@@ -6589,10 +6757,10 @@
         </w:rPr>
         <w:lastRenderedPageBreak/>
         <w:drawing>
-          <wp:inline distT="0" distB="0" distL="0" distR="0" wp14:anchorId="760FB32C" wp14:editId="528E3705">
-            <wp:extent cx="3657600" cy="6267450"/>
-            <wp:effectExtent l="0" t="0" r="0" b="0"/>
-            <wp:docPr id="51" name="Imagen 51" descr="Tabla&#10;&#10;Descripción generada automáticamente con confianza media"/>
+          <wp:inline distT="0" distB="0" distL="0" distR="0" wp14:anchorId="77D69178" wp14:editId="6DB056E7">
+            <wp:extent cx="3710940" cy="8551589"/>
+            <wp:effectExtent l="0" t="0" r="3810" b="1905"/>
+            <wp:docPr id="14" name="Imagen 14"/>
             <wp:cNvGraphicFramePr>
               <a:graphicFrameLocks xmlns:a="http://schemas.openxmlformats.org/drawingml/2006/main" noChangeAspect="1"/>
             </wp:cNvGraphicFramePr>
@@ -6600,36 +6768,29 @@
               <a:graphicData uri="http://schemas.openxmlformats.org/drawingml/2006/picture">
                 <pic:pic xmlns:pic="http://schemas.openxmlformats.org/drawingml/2006/picture">
                   <pic:nvPicPr>
-                    <pic:cNvPr id="51" name="Imagen 51" descr="Tabla&#10;&#10;Descripción generada automáticamente con confianza media"/>
-                    <pic:cNvPicPr>
-                      <a:picLocks noChangeAspect="1" noChangeArrowheads="1"/>
-                    </pic:cNvPicPr>
+                    <pic:cNvPr id="14" name="Imagen 14"/>
+                    <pic:cNvPicPr/>
                   </pic:nvPicPr>
                   <pic:blipFill>
-                    <a:blip r:embed="rId44">
+                    <a:blip r:embed="rId44" cstate="print">
                       <a:extLst>
                         <a:ext uri="{28A0092B-C50C-407E-A947-70E740481C1C}">
                           <a14:useLocalDpi xmlns:a14="http://schemas.microsoft.com/office/drawing/2010/main" val="0"/>
                         </a:ext>
                       </a:extLst>
                     </a:blip>
-                    <a:srcRect/>
                     <a:stretch>
                       <a:fillRect/>
                     </a:stretch>
                   </pic:blipFill>
-                  <pic:spPr bwMode="auto">
+                  <pic:spPr>
                     <a:xfrm>
                       <a:off x="0" y="0"/>
-                      <a:ext cx="3657600" cy="6267450"/>
+                      <a:ext cx="3712012" cy="8554059"/>
                     </a:xfrm>
                     <a:prstGeom prst="rect">
                       <a:avLst/>
                     </a:prstGeom>
-                    <a:noFill/>
-                    <a:ln>
-                      <a:noFill/>
-                    </a:ln>
                   </pic:spPr>
                 </pic:pic>
               </a:graphicData>
@@ -6668,10 +6829,10 @@
         </w:rPr>
         <w:lastRenderedPageBreak/>
         <w:drawing>
-          <wp:inline distT="0" distB="0" distL="0" distR="0" wp14:anchorId="3206E033" wp14:editId="74F0FE25">
-            <wp:extent cx="3657600" cy="5010150"/>
-            <wp:effectExtent l="0" t="0" r="0" b="0"/>
-            <wp:docPr id="45" name="Imagen 45" descr="Escala de tiempo&#10;&#10;Descripción generada automáticamente con confianza baja"/>
+          <wp:inline distT="0" distB="0" distL="0" distR="0" wp14:anchorId="5A466FBC" wp14:editId="08199D4B">
+            <wp:extent cx="3627120" cy="8358432"/>
+            <wp:effectExtent l="0" t="0" r="0" b="5080"/>
+            <wp:docPr id="29" name="Imagen 29"/>
             <wp:cNvGraphicFramePr>
               <a:graphicFrameLocks xmlns:a="http://schemas.openxmlformats.org/drawingml/2006/main" noChangeAspect="1"/>
             </wp:cNvGraphicFramePr>
@@ -6679,36 +6840,29 @@
               <a:graphicData uri="http://schemas.openxmlformats.org/drawingml/2006/picture">
                 <pic:pic xmlns:pic="http://schemas.openxmlformats.org/drawingml/2006/picture">
                   <pic:nvPicPr>
-                    <pic:cNvPr id="45" name="Imagen 45" descr="Escala de tiempo&#10;&#10;Descripción generada automáticamente con confianza baja"/>
-                    <pic:cNvPicPr>
-                      <a:picLocks noChangeAspect="1" noChangeArrowheads="1"/>
-                    </pic:cNvPicPr>
+                    <pic:cNvPr id="29" name="Imagen 29"/>
+                    <pic:cNvPicPr/>
                   </pic:nvPicPr>
                   <pic:blipFill>
-                    <a:blip r:embed="rId45">
+                    <a:blip r:embed="rId45" cstate="print">
                       <a:extLst>
                         <a:ext uri="{28A0092B-C50C-407E-A947-70E740481C1C}">
                           <a14:useLocalDpi xmlns:a14="http://schemas.microsoft.com/office/drawing/2010/main" val="0"/>
                         </a:ext>
                       </a:extLst>
                     </a:blip>
-                    <a:srcRect/>
                     <a:stretch>
                       <a:fillRect/>
                     </a:stretch>
                   </pic:blipFill>
-                  <pic:spPr bwMode="auto">
+                  <pic:spPr>
                     <a:xfrm>
                       <a:off x="0" y="0"/>
-                      <a:ext cx="3657600" cy="5010150"/>
+                      <a:ext cx="3633007" cy="8371998"/>
                     </a:xfrm>
                     <a:prstGeom prst="rect">
                       <a:avLst/>
                     </a:prstGeom>
-                    <a:noFill/>
-                    <a:ln>
-                      <a:noFill/>
-                    </a:ln>
                   </pic:spPr>
                 </pic:pic>
               </a:graphicData>
@@ -6744,10 +6898,10 @@
         </w:rPr>
         <w:lastRenderedPageBreak/>
         <w:drawing>
-          <wp:inline distT="0" distB="0" distL="0" distR="0" wp14:anchorId="0634320C" wp14:editId="36532D9E">
-            <wp:extent cx="3657600" cy="5010150"/>
-            <wp:effectExtent l="0" t="0" r="0" b="0"/>
-            <wp:docPr id="50" name="Imagen 50" descr="Escala de tiempo&#10;&#10;Descripción generada automáticamente con confianza media"/>
+          <wp:inline distT="0" distB="0" distL="0" distR="0" wp14:anchorId="76CA8115" wp14:editId="2199377D">
+            <wp:extent cx="3551374" cy="8183880"/>
+            <wp:effectExtent l="0" t="0" r="0" b="7620"/>
+            <wp:docPr id="40" name="Imagen 40"/>
             <wp:cNvGraphicFramePr>
               <a:graphicFrameLocks xmlns:a="http://schemas.openxmlformats.org/drawingml/2006/main" noChangeAspect="1"/>
             </wp:cNvGraphicFramePr>
@@ -6755,36 +6909,29 @@
               <a:graphicData uri="http://schemas.openxmlformats.org/drawingml/2006/picture">
                 <pic:pic xmlns:pic="http://schemas.openxmlformats.org/drawingml/2006/picture">
                   <pic:nvPicPr>
-                    <pic:cNvPr id="50" name="Imagen 50" descr="Escala de tiempo&#10;&#10;Descripción generada automáticamente con confianza media"/>
-                    <pic:cNvPicPr>
-                      <a:picLocks noChangeAspect="1" noChangeArrowheads="1"/>
-                    </pic:cNvPicPr>
+                    <pic:cNvPr id="40" name="Imagen 40"/>
+                    <pic:cNvPicPr/>
                   </pic:nvPicPr>
                   <pic:blipFill>
-                    <a:blip r:embed="rId46">
+                    <a:blip r:embed="rId46" cstate="print">
                       <a:extLst>
                         <a:ext uri="{28A0092B-C50C-407E-A947-70E740481C1C}">
                           <a14:useLocalDpi xmlns:a14="http://schemas.microsoft.com/office/drawing/2010/main" val="0"/>
                         </a:ext>
                       </a:extLst>
                     </a:blip>
-                    <a:srcRect/>
                     <a:stretch>
                       <a:fillRect/>
                     </a:stretch>
                   </pic:blipFill>
-                  <pic:spPr bwMode="auto">
+                  <pic:spPr>
                     <a:xfrm>
                       <a:off x="0" y="0"/>
-                      <a:ext cx="3657600" cy="5010150"/>
+                      <a:ext cx="3557118" cy="8197116"/>
                     </a:xfrm>
                     <a:prstGeom prst="rect">
                       <a:avLst/>
                     </a:prstGeom>
-                    <a:noFill/>
-                    <a:ln>
-                      <a:noFill/>
-                    </a:ln>
                   </pic:spPr>
                 </pic:pic>
               </a:graphicData>
@@ -6827,10 +6974,10 @@
         </w:rPr>
         <w:lastRenderedPageBreak/>
         <w:drawing>
-          <wp:inline distT="0" distB="0" distL="0" distR="0" wp14:anchorId="138CB539" wp14:editId="3A737D03">
-            <wp:extent cx="3657600" cy="5010150"/>
-            <wp:effectExtent l="0" t="0" r="0" b="0"/>
-            <wp:docPr id="46" name="Imagen 46" descr="Escala de tiempo&#10;&#10;Descripción generada automáticamente con confianza baja"/>
+          <wp:inline distT="0" distB="0" distL="0" distR="0" wp14:anchorId="51118FA4" wp14:editId="315207F1">
+            <wp:extent cx="3657188" cy="8427720"/>
+            <wp:effectExtent l="0" t="0" r="635" b="0"/>
+            <wp:docPr id="47" name="Imagen 47"/>
             <wp:cNvGraphicFramePr>
               <a:graphicFrameLocks xmlns:a="http://schemas.openxmlformats.org/drawingml/2006/main" noChangeAspect="1"/>
             </wp:cNvGraphicFramePr>
@@ -6838,36 +6985,29 @@
               <a:graphicData uri="http://schemas.openxmlformats.org/drawingml/2006/picture">
                 <pic:pic xmlns:pic="http://schemas.openxmlformats.org/drawingml/2006/picture">
                   <pic:nvPicPr>
-                    <pic:cNvPr id="46" name="Imagen 46" descr="Escala de tiempo&#10;&#10;Descripción generada automáticamente con confianza baja"/>
-                    <pic:cNvPicPr>
-                      <a:picLocks noChangeAspect="1" noChangeArrowheads="1"/>
-                    </pic:cNvPicPr>
+                    <pic:cNvPr id="47" name="Imagen 47"/>
+                    <pic:cNvPicPr/>
                   </pic:nvPicPr>
                   <pic:blipFill>
-                    <a:blip r:embed="rId45">
+                    <a:blip r:embed="rId47" cstate="print">
                       <a:extLst>
                         <a:ext uri="{28A0092B-C50C-407E-A947-70E740481C1C}">
                           <a14:useLocalDpi xmlns:a14="http://schemas.microsoft.com/office/drawing/2010/main" val="0"/>
                         </a:ext>
                       </a:extLst>
                     </a:blip>
-                    <a:srcRect/>
                     <a:stretch>
                       <a:fillRect/>
                     </a:stretch>
                   </pic:blipFill>
-                  <pic:spPr bwMode="auto">
+                  <pic:spPr>
                     <a:xfrm>
                       <a:off x="0" y="0"/>
-                      <a:ext cx="3657600" cy="5010150"/>
+                      <a:ext cx="3662326" cy="8439561"/>
                     </a:xfrm>
                     <a:prstGeom prst="rect">
                       <a:avLst/>
                     </a:prstGeom>
-                    <a:noFill/>
-                    <a:ln>
-                      <a:noFill/>
-                    </a:ln>
                   </pic:spPr>
                 </pic:pic>
               </a:graphicData>
@@ -6900,10 +7040,10 @@
         </w:rPr>
         <w:lastRenderedPageBreak/>
         <w:drawing>
-          <wp:inline distT="0" distB="0" distL="0" distR="0" wp14:anchorId="49C9E5BF" wp14:editId="16BB4BCF">
-            <wp:extent cx="3657600" cy="5010150"/>
+          <wp:inline distT="0" distB="0" distL="0" distR="0" wp14:anchorId="1B7D4461" wp14:editId="136395AF">
+            <wp:extent cx="3696975" cy="8580120"/>
             <wp:effectExtent l="0" t="0" r="0" b="0"/>
-            <wp:docPr id="49" name="Imagen 49" descr="Escala de tiempo&#10;&#10;Descripción generada automáticamente con confianza media"/>
+            <wp:docPr id="48" name="Imagen 48" descr="Interfaz de usuario gráfica&#10;&#10;Descripción generada automáticamente con confianza baja"/>
             <wp:cNvGraphicFramePr>
               <a:graphicFrameLocks xmlns:a="http://schemas.openxmlformats.org/drawingml/2006/main" noChangeAspect="1"/>
             </wp:cNvGraphicFramePr>
@@ -6911,36 +7051,29 @@
               <a:graphicData uri="http://schemas.openxmlformats.org/drawingml/2006/picture">
                 <pic:pic xmlns:pic="http://schemas.openxmlformats.org/drawingml/2006/picture">
                   <pic:nvPicPr>
-                    <pic:cNvPr id="49" name="Imagen 49" descr="Escala de tiempo&#10;&#10;Descripción generada automáticamente con confianza media"/>
-                    <pic:cNvPicPr>
-                      <a:picLocks noChangeAspect="1" noChangeArrowheads="1"/>
-                    </pic:cNvPicPr>
+                    <pic:cNvPr id="48" name="Imagen 48" descr="Interfaz de usuario gráfica&#10;&#10;Descripción generada automáticamente con confianza baja"/>
+                    <pic:cNvPicPr/>
                   </pic:nvPicPr>
                   <pic:blipFill>
-                    <a:blip r:embed="rId47">
+                    <a:blip r:embed="rId48" cstate="print">
                       <a:extLst>
                         <a:ext uri="{28A0092B-C50C-407E-A947-70E740481C1C}">
                           <a14:useLocalDpi xmlns:a14="http://schemas.microsoft.com/office/drawing/2010/main" val="0"/>
                         </a:ext>
                       </a:extLst>
                     </a:blip>
-                    <a:srcRect/>
                     <a:stretch>
                       <a:fillRect/>
                     </a:stretch>
                   </pic:blipFill>
-                  <pic:spPr bwMode="auto">
+                  <pic:spPr>
                     <a:xfrm>
                       <a:off x="0" y="0"/>
-                      <a:ext cx="3657600" cy="5010150"/>
+                      <a:ext cx="3699853" cy="8586799"/>
                     </a:xfrm>
                     <a:prstGeom prst="rect">
                       <a:avLst/>
                     </a:prstGeom>
-                    <a:noFill/>
-                    <a:ln>
-                      <a:noFill/>
-                    </a:ln>
                   </pic:spPr>
                 </pic:pic>
               </a:graphicData>
@@ -6976,10 +7109,10 @@
         </w:rPr>
         <w:lastRenderedPageBreak/>
         <w:drawing>
-          <wp:inline distT="0" distB="0" distL="0" distR="0" wp14:anchorId="3CDA4EF0" wp14:editId="28E756FD">
-            <wp:extent cx="3657600" cy="4962525"/>
-            <wp:effectExtent l="0" t="0" r="0" b="9525"/>
-            <wp:docPr id="52" name="Imagen 52" descr="Diagrama, Escala de tiempo&#10;&#10;Descripción generada automáticamente"/>
+          <wp:inline distT="0" distB="0" distL="0" distR="0" wp14:anchorId="42153E95" wp14:editId="7A0F5354">
+            <wp:extent cx="3893820" cy="8346710"/>
+            <wp:effectExtent l="0" t="0" r="0" b="0"/>
+            <wp:docPr id="53" name="Imagen 53"/>
             <wp:cNvGraphicFramePr>
               <a:graphicFrameLocks xmlns:a="http://schemas.openxmlformats.org/drawingml/2006/main" noChangeAspect="1"/>
             </wp:cNvGraphicFramePr>
@@ -6987,36 +7120,29 @@
               <a:graphicData uri="http://schemas.openxmlformats.org/drawingml/2006/picture">
                 <pic:pic xmlns:pic="http://schemas.openxmlformats.org/drawingml/2006/picture">
                   <pic:nvPicPr>
-                    <pic:cNvPr id="52" name="Imagen 52" descr="Diagrama, Escala de tiempo&#10;&#10;Descripción generada automáticamente"/>
-                    <pic:cNvPicPr>
-                      <a:picLocks noChangeAspect="1" noChangeArrowheads="1"/>
-                    </pic:cNvPicPr>
+                    <pic:cNvPr id="53" name="Imagen 53"/>
+                    <pic:cNvPicPr/>
                   </pic:nvPicPr>
                   <pic:blipFill>
-                    <a:blip r:embed="rId48">
+                    <a:blip r:embed="rId49" cstate="print">
                       <a:extLst>
                         <a:ext uri="{28A0092B-C50C-407E-A947-70E740481C1C}">
                           <a14:useLocalDpi xmlns:a14="http://schemas.microsoft.com/office/drawing/2010/main" val="0"/>
                         </a:ext>
                       </a:extLst>
                     </a:blip>
-                    <a:srcRect/>
                     <a:stretch>
                       <a:fillRect/>
                     </a:stretch>
                   </pic:blipFill>
-                  <pic:spPr bwMode="auto">
+                  <pic:spPr>
                     <a:xfrm>
                       <a:off x="0" y="0"/>
-                      <a:ext cx="3657600" cy="4962525"/>
+                      <a:ext cx="3896104" cy="8351605"/>
                     </a:xfrm>
                     <a:prstGeom prst="rect">
                       <a:avLst/>
                     </a:prstGeom>
-                    <a:noFill/>
-                    <a:ln>
-                      <a:noFill/>
-                    </a:ln>
                   </pic:spPr>
                 </pic:pic>
               </a:graphicData>
@@ -7052,10 +7178,10 @@
         </w:rPr>
         <w:lastRenderedPageBreak/>
         <w:drawing>
-          <wp:inline distT="0" distB="0" distL="0" distR="0" wp14:anchorId="15B74FFD" wp14:editId="57DF4ED3">
-            <wp:extent cx="3657600" cy="4886325"/>
-            <wp:effectExtent l="0" t="0" r="0" b="9525"/>
-            <wp:docPr id="55" name="Imagen 55" descr="Imagen que contiene Escala de tiempo&#10;&#10;Descripción generada automáticamente"/>
+          <wp:inline distT="0" distB="0" distL="0" distR="0" wp14:anchorId="46780554" wp14:editId="412CC533">
+            <wp:extent cx="3855720" cy="8265039"/>
+            <wp:effectExtent l="0" t="0" r="0" b="3175"/>
+            <wp:docPr id="54" name="Imagen 54"/>
             <wp:cNvGraphicFramePr>
               <a:graphicFrameLocks xmlns:a="http://schemas.openxmlformats.org/drawingml/2006/main" noChangeAspect="1"/>
             </wp:cNvGraphicFramePr>
@@ -7063,36 +7189,29 @@
               <a:graphicData uri="http://schemas.openxmlformats.org/drawingml/2006/picture">
                 <pic:pic xmlns:pic="http://schemas.openxmlformats.org/drawingml/2006/picture">
                   <pic:nvPicPr>
-                    <pic:cNvPr id="55" name="Imagen 55" descr="Imagen que contiene Escala de tiempo&#10;&#10;Descripción generada automáticamente"/>
-                    <pic:cNvPicPr>
-                      <a:picLocks noChangeAspect="1" noChangeArrowheads="1"/>
-                    </pic:cNvPicPr>
+                    <pic:cNvPr id="54" name="Imagen 54"/>
+                    <pic:cNvPicPr/>
                   </pic:nvPicPr>
                   <pic:blipFill>
-                    <a:blip r:embed="rId49">
+                    <a:blip r:embed="rId50" cstate="print">
                       <a:extLst>
                         <a:ext uri="{28A0092B-C50C-407E-A947-70E740481C1C}">
                           <a14:useLocalDpi xmlns:a14="http://schemas.microsoft.com/office/drawing/2010/main" val="0"/>
                         </a:ext>
                       </a:extLst>
                     </a:blip>
-                    <a:srcRect/>
                     <a:stretch>
                       <a:fillRect/>
                     </a:stretch>
                   </pic:blipFill>
-                  <pic:spPr bwMode="auto">
+                  <pic:spPr>
                     <a:xfrm>
                       <a:off x="0" y="0"/>
-                      <a:ext cx="3657600" cy="4886325"/>
+                      <a:ext cx="3859391" cy="8272909"/>
                     </a:xfrm>
                     <a:prstGeom prst="rect">
                       <a:avLst/>
                     </a:prstGeom>
-                    <a:noFill/>
-                    <a:ln>
-                      <a:noFill/>
-                    </a:ln>
                   </pic:spPr>
                 </pic:pic>
               </a:graphicData>
@@ -7128,10 +7247,10 @@
         </w:rPr>
         <w:lastRenderedPageBreak/>
         <w:drawing>
-          <wp:inline distT="0" distB="0" distL="0" distR="0" wp14:anchorId="49149F81" wp14:editId="7F2247B4">
-            <wp:extent cx="3657600" cy="4886325"/>
-            <wp:effectExtent l="0" t="0" r="0" b="9525"/>
-            <wp:docPr id="56" name="Imagen 56" descr="Escala de tiempo&#10;&#10;Descripción generada automáticamente"/>
+          <wp:inline distT="0" distB="0" distL="0" distR="0" wp14:anchorId="7CBE6AD5" wp14:editId="0BC5FC79">
+            <wp:extent cx="3985260" cy="8542717"/>
+            <wp:effectExtent l="0" t="0" r="0" b="0"/>
+            <wp:docPr id="57" name="Imagen 57"/>
             <wp:cNvGraphicFramePr>
               <a:graphicFrameLocks xmlns:a="http://schemas.openxmlformats.org/drawingml/2006/main" noChangeAspect="1"/>
             </wp:cNvGraphicFramePr>
@@ -7139,36 +7258,29 @@
               <a:graphicData uri="http://schemas.openxmlformats.org/drawingml/2006/picture">
                 <pic:pic xmlns:pic="http://schemas.openxmlformats.org/drawingml/2006/picture">
                   <pic:nvPicPr>
-                    <pic:cNvPr id="56" name="Imagen 56" descr="Escala de tiempo&#10;&#10;Descripción generada automáticamente"/>
-                    <pic:cNvPicPr>
-                      <a:picLocks noChangeAspect="1" noChangeArrowheads="1"/>
-                    </pic:cNvPicPr>
+                    <pic:cNvPr id="57" name="Imagen 57"/>
+                    <pic:cNvPicPr/>
                   </pic:nvPicPr>
                   <pic:blipFill>
-                    <a:blip r:embed="rId50">
+                    <a:blip r:embed="rId51" cstate="print">
                       <a:extLst>
                         <a:ext uri="{28A0092B-C50C-407E-A947-70E740481C1C}">
                           <a14:useLocalDpi xmlns:a14="http://schemas.microsoft.com/office/drawing/2010/main" val="0"/>
                         </a:ext>
                       </a:extLst>
                     </a:blip>
-                    <a:srcRect/>
                     <a:stretch>
                       <a:fillRect/>
                     </a:stretch>
                   </pic:blipFill>
-                  <pic:spPr bwMode="auto">
+                  <pic:spPr>
                     <a:xfrm>
                       <a:off x="0" y="0"/>
-                      <a:ext cx="3657600" cy="4886325"/>
+                      <a:ext cx="3991316" cy="8555699"/>
                     </a:xfrm>
                     <a:prstGeom prst="rect">
                       <a:avLst/>
                     </a:prstGeom>
-                    <a:noFill/>
-                    <a:ln>
-                      <a:noFill/>
-                    </a:ln>
                   </pic:spPr>
                 </pic:pic>
               </a:graphicData>

</xml_diff>